<commit_message>
Item grabbing and throwing is now functional
</commit_message>
<xml_diff>
--- a/Trapped in Costco Simulator.docx
+++ b/Trapped in Costco Simulator.docx
@@ -50,106 +50,223 @@
       </w:r>
     </w:p>
     <w:p>
-      <w:r>
-        <w:t>Navigate Costco using arrow keys/WASD, which changes the current location within Costco (static backgrounds from Google Images).</w:t>
-      </w:r>
-    </w:p>
-    <w:p>
-      <w:r>
-        <w:t xml:space="preserve">Using mouse, click on objects super-imposed onto the static backgrounds. Player can </w:t>
-      </w:r>
-      <w:proofErr w:type="spellStart"/>
-      <w:r>
-        <w:rPr>
+      <w:pPr>
+        <w:pStyle w:val="Heading1"/>
+        <w:rPr>
+          <w:rFonts w:asciiTheme="minorHAnsi" w:eastAsiaTheme="minorHAnsi" w:hAnsiTheme="minorHAnsi" w:cstheme="minorBidi"/>
+          <w:color w:val="auto"/>
+          <w:sz w:val="22"/>
+          <w:szCs w:val="22"/>
+        </w:rPr>
+      </w:pPr>
+      <w:r>
+        <w:rPr>
+          <w:rFonts w:asciiTheme="minorHAnsi" w:eastAsiaTheme="minorHAnsi" w:hAnsiTheme="minorHAnsi" w:cstheme="minorBidi"/>
+          <w:color w:val="auto"/>
+          <w:sz w:val="22"/>
+          <w:szCs w:val="22"/>
+        </w:rPr>
+        <w:t>• Navigate Costco using arrow keys/WASD. Player navigates Costco through static images of the inside of Costco found on Google Images.</w:t>
+      </w:r>
+    </w:p>
+    <w:p>
+      <w:pPr>
+        <w:pStyle w:val="Heading1"/>
+        <w:rPr>
+          <w:rFonts w:asciiTheme="minorHAnsi" w:eastAsiaTheme="minorHAnsi" w:hAnsiTheme="minorHAnsi" w:cstheme="minorBidi"/>
+          <w:color w:val="auto"/>
+          <w:sz w:val="22"/>
+          <w:szCs w:val="22"/>
+        </w:rPr>
+      </w:pPr>
+      <w:r>
+        <w:rPr>
+          <w:rFonts w:asciiTheme="minorHAnsi" w:eastAsiaTheme="minorHAnsi" w:hAnsiTheme="minorHAnsi" w:cstheme="minorBidi"/>
+          <w:color w:val="auto"/>
+          <w:sz w:val="22"/>
+          <w:szCs w:val="22"/>
+        </w:rPr>
+        <w:t xml:space="preserve">• The player can click on 3D objects that are super-imposed onto the static backgrounds. When clicked on, these objects are </w:t>
+      </w:r>
+      <w:r>
+        <w:rPr>
+          <w:rFonts w:asciiTheme="minorHAnsi" w:eastAsiaTheme="minorHAnsi" w:hAnsiTheme="minorHAnsi" w:cstheme="minorBidi"/>
           <w:b/>
           <w:bCs/>
-        </w:rPr>
-        <w:t>pickup</w:t>
-      </w:r>
-      <w:proofErr w:type="spellEnd"/>
-      <w:r>
-        <w:t xml:space="preserve"> these items</w:t>
-      </w:r>
-      <w:r>
-        <w:t xml:space="preserve"> and bring them closer to the camera. While in hand, player can either </w:t>
-      </w:r>
-      <w:r>
-        <w:rPr>
+          <w:color w:val="auto"/>
+          <w:sz w:val="22"/>
+          <w:szCs w:val="22"/>
+        </w:rPr>
+        <w:t>grabbed</w:t>
+      </w:r>
+      <w:r>
+        <w:rPr>
+          <w:rFonts w:asciiTheme="minorHAnsi" w:eastAsiaTheme="minorHAnsi" w:hAnsiTheme="minorHAnsi" w:cstheme="minorBidi"/>
+          <w:color w:val="auto"/>
+          <w:sz w:val="22"/>
+          <w:szCs w:val="22"/>
+        </w:rPr>
+        <w:t xml:space="preserve"> by the player and brought towards the camera. While in the player's hand, the player can: </w:t>
+      </w:r>
+      <w:r>
+        <w:rPr>
+          <w:rFonts w:asciiTheme="minorHAnsi" w:eastAsiaTheme="minorHAnsi" w:hAnsiTheme="minorHAnsi" w:cstheme="minorBidi"/>
           <w:b/>
           <w:bCs/>
+          <w:color w:val="auto"/>
+          <w:sz w:val="22"/>
+          <w:szCs w:val="22"/>
         </w:rPr>
         <w:t>pocket</w:t>
       </w:r>
       <w:r>
+        <w:rPr>
+          <w:rFonts w:asciiTheme="minorHAnsi" w:eastAsiaTheme="minorHAnsi" w:hAnsiTheme="minorHAnsi" w:cstheme="minorBidi"/>
+          <w:color w:val="auto"/>
+          <w:sz w:val="22"/>
+          <w:szCs w:val="22"/>
+        </w:rPr>
         <w:t xml:space="preserve">, </w:t>
       </w:r>
       <w:r>
         <w:rPr>
+          <w:rFonts w:asciiTheme="minorHAnsi" w:eastAsiaTheme="minorHAnsi" w:hAnsiTheme="minorHAnsi" w:cstheme="minorBidi"/>
           <w:b/>
           <w:bCs/>
+          <w:color w:val="auto"/>
+          <w:sz w:val="22"/>
+          <w:szCs w:val="22"/>
         </w:rPr>
         <w:t>smash</w:t>
       </w:r>
       <w:r>
+        <w:rPr>
+          <w:rFonts w:asciiTheme="minorHAnsi" w:eastAsiaTheme="minorHAnsi" w:hAnsiTheme="minorHAnsi" w:cstheme="minorBidi"/>
+          <w:color w:val="auto"/>
+          <w:sz w:val="22"/>
+          <w:szCs w:val="22"/>
+        </w:rPr>
         <w:t xml:space="preserve">, or </w:t>
       </w:r>
       <w:r>
         <w:rPr>
+          <w:rFonts w:asciiTheme="minorHAnsi" w:eastAsiaTheme="minorHAnsi" w:hAnsiTheme="minorHAnsi" w:cstheme="minorBidi"/>
           <w:b/>
           <w:bCs/>
+          <w:color w:val="auto"/>
+          <w:sz w:val="22"/>
+          <w:szCs w:val="22"/>
         </w:rPr>
         <w:t>spin</w:t>
       </w:r>
       <w:r>
+        <w:rPr>
+          <w:rFonts w:asciiTheme="minorHAnsi" w:eastAsiaTheme="minorHAnsi" w:hAnsiTheme="minorHAnsi" w:cstheme="minorBidi"/>
+          <w:color w:val="auto"/>
+          <w:sz w:val="22"/>
+          <w:szCs w:val="22"/>
+        </w:rPr>
         <w:t>.</w:t>
       </w:r>
     </w:p>
     <w:p>
       <w:pPr>
-        <w:rPr>
+        <w:pStyle w:val="Heading1"/>
+        <w:rPr>
+          <w:rFonts w:asciiTheme="minorHAnsi" w:eastAsiaTheme="minorHAnsi" w:hAnsiTheme="minorHAnsi" w:cstheme="minorBidi"/>
+          <w:color w:val="auto"/>
+          <w:sz w:val="22"/>
+          <w:szCs w:val="22"/>
+        </w:rPr>
+      </w:pPr>
+      <w:r>
+        <w:rPr>
+          <w:rFonts w:asciiTheme="minorHAnsi" w:eastAsiaTheme="minorHAnsi" w:hAnsiTheme="minorHAnsi" w:cstheme="minorBidi"/>
+          <w:color w:val="auto"/>
+          <w:sz w:val="22"/>
+          <w:szCs w:val="22"/>
+        </w:rPr>
+        <w:t xml:space="preserve">• While player has nothing in their hand, they can emote: </w:t>
+      </w:r>
+      <w:r>
+        <w:rPr>
+          <w:rFonts w:asciiTheme="minorHAnsi" w:eastAsiaTheme="minorHAnsi" w:hAnsiTheme="minorHAnsi" w:cstheme="minorBidi"/>
           <w:b/>
           <w:bCs/>
-        </w:rPr>
-      </w:pPr>
-      <w:r>
-        <w:t xml:space="preserve">While player has nothing in their hand, they also have some other actions: </w:t>
-      </w:r>
-      <w:r>
-        <w:rPr>
+          <w:color w:val="auto"/>
+          <w:sz w:val="22"/>
+          <w:szCs w:val="22"/>
+        </w:rPr>
+        <w:t>clap</w:t>
+      </w:r>
+      <w:r>
+        <w:rPr>
+          <w:rFonts w:asciiTheme="minorHAnsi" w:eastAsiaTheme="minorHAnsi" w:hAnsiTheme="minorHAnsi" w:cstheme="minorBidi"/>
+          <w:color w:val="auto"/>
+          <w:sz w:val="22"/>
+          <w:szCs w:val="22"/>
+        </w:rPr>
+        <w:t xml:space="preserve">, </w:t>
+      </w:r>
+      <w:r>
+        <w:rPr>
+          <w:rFonts w:asciiTheme="minorHAnsi" w:eastAsiaTheme="minorHAnsi" w:hAnsiTheme="minorHAnsi" w:cstheme="minorBidi"/>
           <w:b/>
           <w:bCs/>
-        </w:rPr>
-        <w:t>clap</w:t>
-      </w:r>
-      <w:r>
-        <w:t xml:space="preserve">, </w:t>
-      </w:r>
-      <w:r>
-        <w:rPr>
+          <w:color w:val="auto"/>
+          <w:sz w:val="22"/>
+          <w:szCs w:val="22"/>
+        </w:rPr>
+        <w:t>thumbs up</w:t>
+      </w:r>
+      <w:r>
+        <w:rPr>
+          <w:rFonts w:asciiTheme="minorHAnsi" w:eastAsiaTheme="minorHAnsi" w:hAnsiTheme="minorHAnsi" w:cstheme="minorBidi"/>
+          <w:color w:val="auto"/>
+          <w:sz w:val="22"/>
+          <w:szCs w:val="22"/>
+        </w:rPr>
+        <w:t xml:space="preserve">, or </w:t>
+      </w:r>
+      <w:r>
+        <w:rPr>
+          <w:rFonts w:asciiTheme="minorHAnsi" w:eastAsiaTheme="minorHAnsi" w:hAnsiTheme="minorHAnsi" w:cstheme="minorBidi"/>
           <w:b/>
           <w:bCs/>
-        </w:rPr>
-        <w:t>thumbs up</w:t>
-      </w:r>
-      <w:r>
-        <w:t xml:space="preserve">, </w:t>
-      </w:r>
-      <w:proofErr w:type="spellStart"/>
-      <w:r>
-        <w:rPr>
-          <w:b/>
-          <w:bCs/>
-        </w:rPr>
-        <w:t>angery</w:t>
-      </w:r>
-      <w:proofErr w:type="spellEnd"/>
-    </w:p>
-    <w:p>
-      <w:r>
-        <w:t>When arriving at a new location</w:t>
-      </w:r>
-      <w:r>
-        <w:t>, a random quip related to that location might display on screen.</w:t>
+          <w:color w:val="auto"/>
+          <w:sz w:val="22"/>
+          <w:szCs w:val="22"/>
+        </w:rPr>
+        <w:t>angry</w:t>
+      </w:r>
+      <w:r>
+        <w:rPr>
+          <w:rFonts w:asciiTheme="minorHAnsi" w:eastAsiaTheme="minorHAnsi" w:hAnsiTheme="minorHAnsi" w:cstheme="minorBidi"/>
+          <w:color w:val="auto"/>
+          <w:sz w:val="22"/>
+          <w:szCs w:val="22"/>
+        </w:rPr>
+        <w:t>.</w:t>
+      </w:r>
+    </w:p>
+    <w:p>
+      <w:pPr>
+        <w:pStyle w:val="Heading1"/>
+        <w:rPr>
+          <w:rFonts w:asciiTheme="minorHAnsi" w:eastAsiaTheme="minorHAnsi" w:hAnsiTheme="minorHAnsi" w:cstheme="minorBidi"/>
+          <w:color w:val="auto"/>
+          <w:sz w:val="22"/>
+          <w:szCs w:val="22"/>
+        </w:rPr>
+      </w:pPr>
+      <w:r>
+        <w:rPr>
+          <w:rFonts w:asciiTheme="minorHAnsi" w:eastAsiaTheme="minorHAnsi" w:hAnsiTheme="minorHAnsi" w:cstheme="minorBidi"/>
+          <w:color w:val="auto"/>
+          <w:sz w:val="22"/>
+          <w:szCs w:val="22"/>
+        </w:rPr>
+        <w:t>• When arriving at a new location, a random quip related to that location might display on screen.</w:t>
       </w:r>
     </w:p>
     <w:p>
@@ -162,68 +279,89 @@
     </w:p>
     <w:p>
       <w:r>
-        <w:t>Game is first-person. Backgrounds are static images of the inside of Costco found on Google Images. Player’s hands are FMV</w:t>
-      </w:r>
-      <w:r>
-        <w:t xml:space="preserve"> (or maybe just static images)</w:t>
-      </w:r>
-      <w:r>
-        <w:t>. Items are 3D assets that are super-imposed onto the backgrounds, until being clicked on and brought close to the camera.</w:t>
+        <w:t>• Game is first-person. Backgrounds are static images of the inside of Costco found on Google Images. Player’s hands are FMV (or maybe just a series of sprites). Items are 3D assets and are super-imposed onto the backgrounds, until being clicked on and brought up close to the camera.</w:t>
+      </w:r>
+    </w:p>
+    <w:p>
+      <w:r>
+        <w:t>• Visuals are PS1-style, and game uses the PSX render pipeline for Unity.</w:t>
       </w:r>
     </w:p>
     <w:p>
       <w:proofErr w:type="spellStart"/>
       <w:r>
+        <w:rPr>
+          <w:i/>
+          <w:iCs/>
+        </w:rPr>
         <w:t>Speedrun</w:t>
       </w:r>
       <w:proofErr w:type="spellEnd"/>
       <w:r>
-        <w:t xml:space="preserve"> timer in top left</w:t>
-      </w:r>
-      <w:r>
-        <w:t>.</w:t>
-      </w:r>
-    </w:p>
-    <w:p>
-      <w:r>
-        <w:t xml:space="preserve">Shopping list on right side. Items have checkboxes next to them, </w:t>
-      </w:r>
-      <w:r>
-        <w:t>and they</w:t>
-      </w:r>
-      <w:r>
-        <w:t xml:space="preserve"> check once you’ve retrieved th</w:t>
-      </w:r>
-      <w:r>
-        <w:t xml:space="preserve">at </w:t>
-      </w:r>
-      <w:r>
-        <w:t>item.</w:t>
-      </w:r>
-    </w:p>
-    <w:p>
-      <w:r>
-        <w:t>Quips display letter-by-letter.</w:t>
-      </w:r>
-    </w:p>
-    <w:p>
-      <w:r>
-        <w:t>10-15 items total</w:t>
-      </w:r>
-    </w:p>
-    <w:p>
-      <w:r>
-        <w:t>4-5 on shopping list</w:t>
-      </w:r>
-    </w:p>
-    <w:p>
-      <w:r>
-        <w:t>~10 locations</w:t>
-      </w:r>
-    </w:p>
-    <w:p>
-      <w:r>
-        <w:t>~4 quips per location</w:t>
+        <w:rPr>
+          <w:i/>
+          <w:iCs/>
+        </w:rPr>
+        <w:t xml:space="preserve"> Timer</w:t>
+      </w:r>
+      <w:r>
+        <w:t xml:space="preserve"> - Will be in the top left, for </w:t>
+      </w:r>
+      <w:proofErr w:type="spellStart"/>
+      <w:r>
+        <w:t>speedrunners</w:t>
+      </w:r>
+      <w:proofErr w:type="spellEnd"/>
+      <w:r>
+        <w:t xml:space="preserve"> to look at.</w:t>
+      </w:r>
+    </w:p>
+    <w:p>
+      <w:r>
+        <w:rPr>
+          <w:i/>
+          <w:iCs/>
+        </w:rPr>
+        <w:t>Shopping List</w:t>
+      </w:r>
+      <w:r>
+        <w:t xml:space="preserve"> - Shopping list is on the bottom right of the screen. Each item on the list has a checkbox next to it, and it will be checked off once the player has retrieved that item.</w:t>
+      </w:r>
+    </w:p>
+    <w:p>
+      <w:r>
+        <w:rPr>
+          <w:i/>
+          <w:iCs/>
+        </w:rPr>
+        <w:t>Items</w:t>
+      </w:r>
+      <w:r>
+        <w:t xml:space="preserve"> - About 10-15 3D assets, with ~4 of them being on the player's shopping list each playthrough.</w:t>
+      </w:r>
+    </w:p>
+    <w:p>
+      <w:r>
+        <w:rPr>
+          <w:i/>
+          <w:iCs/>
+        </w:rPr>
+        <w:t>Locations/Backgrounds</w:t>
+      </w:r>
+      <w:r>
+        <w:t xml:space="preserve"> - About 10 locations within Costco (static backgrounds found on Google Images).</w:t>
+      </w:r>
+    </w:p>
+    <w:p>
+      <w:r>
+        <w:rPr>
+          <w:i/>
+          <w:iCs/>
+        </w:rPr>
+        <w:t>Quips</w:t>
+      </w:r>
+      <w:r>
+        <w:t xml:space="preserve"> - Each location will have about 4 quips associated with it, and one of them might play when a player arrives at that location. Display letter-by-letter at the bottom of the screen while player is playing.</w:t>
       </w:r>
     </w:p>
     <w:sectPr>

</xml_diff>

<commit_message>
Blockades and free samples fully functional
</commit_message>
<xml_diff>
--- a/Trapped in Costco Simulator.docx
+++ b/Trapped in Costco Simulator.docx
@@ -288,32 +288,27 @@
       </w:r>
     </w:p>
     <w:p>
-      <w:proofErr w:type="spellStart"/>
       <w:r>
         <w:rPr>
           <w:i/>
           <w:iCs/>
         </w:rPr>
-        <w:t>Speedrun</w:t>
-      </w:r>
-      <w:proofErr w:type="spellEnd"/>
+        <w:t>Speedrun Timer</w:t>
+      </w:r>
+      <w:r>
+        <w:t xml:space="preserve"> - Will be in the top left, for speedrunners to look at.</w:t>
+      </w:r>
+    </w:p>
+    <w:p>
       <w:r>
         <w:rPr>
           <w:i/>
           <w:iCs/>
         </w:rPr>
-        <w:t xml:space="preserve"> Timer</w:t>
-      </w:r>
-      <w:r>
-        <w:t xml:space="preserve"> - Will be in the top left, for </w:t>
-      </w:r>
-      <w:proofErr w:type="spellStart"/>
-      <w:r>
-        <w:t>speedrunners</w:t>
-      </w:r>
-      <w:proofErr w:type="spellEnd"/>
-      <w:r>
-        <w:t xml:space="preserve"> to look at.</w:t>
+        <w:t>Shopping List</w:t>
+      </w:r>
+      <w:r>
+        <w:t xml:space="preserve"> - Shopping list is on the bottom right of the screen. Each item on the list has a checkbox next to it, and it will be checked off once the player has retrieved that item.</w:t>
       </w:r>
     </w:p>
     <w:p>
@@ -322,10 +317,10 @@
           <w:i/>
           <w:iCs/>
         </w:rPr>
-        <w:t>Shopping List</w:t>
-      </w:r>
-      <w:r>
-        <w:t xml:space="preserve"> - Shopping list is on the bottom right of the screen. Each item on the list has a checkbox next to it, and it will be checked off once the player has retrieved that item.</w:t>
+        <w:t>Items</w:t>
+      </w:r>
+      <w:r>
+        <w:t xml:space="preserve"> - About 10-15 3D assets, with ~4 of them being on the player's shopping list each playthrough.</w:t>
       </w:r>
     </w:p>
     <w:p>
@@ -334,10 +329,10 @@
           <w:i/>
           <w:iCs/>
         </w:rPr>
-        <w:t>Items</w:t>
-      </w:r>
-      <w:r>
-        <w:t xml:space="preserve"> - About 10-15 3D assets, with ~4 of them being on the player's shopping list each playthrough.</w:t>
+        <w:t>Locations/Backgrounds</w:t>
+      </w:r>
+      <w:r>
+        <w:t xml:space="preserve"> - About 10 locations within Costco (static backgrounds found on Google Images).</w:t>
       </w:r>
     </w:p>
     <w:p>
@@ -346,22 +341,20 @@
           <w:i/>
           <w:iCs/>
         </w:rPr>
-        <w:t>Locations/Backgrounds</w:t>
-      </w:r>
-      <w:r>
-        <w:t xml:space="preserve"> - About 10 locations within Costco (static backgrounds found on Google Images).</w:t>
-      </w:r>
-    </w:p>
-    <w:p>
-      <w:r>
-        <w:rPr>
-          <w:i/>
-          <w:iCs/>
-        </w:rPr>
         <w:t>Quips</w:t>
       </w:r>
       <w:r>
         <w:t xml:space="preserve"> - Each location will have about 4 quips associated with it, and one of them might play when a player arrives at that location. Display letter-by-letter at the bottom of the screen while player is playing.</w:t>
+      </w:r>
+    </w:p>
+    <w:p>
+      <w:r>
+        <w:t>Blockades – Employee will stop you, and you must throw an item at them to defeat them. Will prevent you from walking any direction other than the one you just came. Will block you from picking up any items in that location. Spawned at start of game with random person graphic and random text above their head.</w:t>
+      </w:r>
+    </w:p>
+    <w:p>
+      <w:r>
+        <w:t>Free Samples – You may randomly encounter free samples. In such situation, you will become unable to control yourself and consume all of the free samples. You are stuck until you mash directions enough to escape.</w:t>
       </w:r>
     </w:p>
     <w:sectPr>

</xml_diff>